<commit_message>
Finished Doku and main.py started plot.py
</commit_message>
<xml_diff>
--- a/Doku.docx
+++ b/Doku.docx
@@ -431,6 +431,7 @@
         <w:spacing w:before="240"/>
       </w:pPr>
       <w:r>
+        <w:lastRenderedPageBreak/>
         <w:t>Excel Berechnungen</w:t>
       </w:r>
     </w:p>
@@ -629,7 +630,6 @@
         <w:spacing w:before="240"/>
       </w:pPr>
       <w:r>
-        <w:lastRenderedPageBreak/>
         <w:t>Elektrische Leitungen Programmierung in Python</w:t>
       </w:r>
     </w:p>
@@ -732,6 +732,7 @@
         <w:spacing w:before="240"/>
       </w:pPr>
       <w:r>
+        <w:lastRenderedPageBreak/>
         <w:t>Zusammenfassung der Informationen</w:t>
       </w:r>
     </w:p>
@@ -2124,6 +2125,92 @@
                 <w:bCs/>
               </w:rPr>
             </w:pPr>
+            <w:r>
+              <w:rPr>
+                <w:b/>
+                <w:bCs/>
+                <w:noProof/>
+              </w:rPr>
+              <mc:AlternateContent>
+                <mc:Choice Requires="wps">
+                  <w:drawing>
+                    <wp:anchor distT="0" distB="0" distL="114300" distR="114300" simplePos="0" relativeHeight="251663360" behindDoc="0" locked="0" layoutInCell="1" allowOverlap="1" wp14:anchorId="3E03077C" wp14:editId="4557A949">
+                      <wp:simplePos x="0" y="0"/>
+                      <wp:positionH relativeFrom="column">
+                        <wp:posOffset>-10795</wp:posOffset>
+                      </wp:positionH>
+                      <wp:positionV relativeFrom="paragraph">
+                        <wp:posOffset>72390</wp:posOffset>
+                      </wp:positionV>
+                      <wp:extent cx="128270" cy="194945"/>
+                      <wp:effectExtent l="0" t="0" r="5080" b="0"/>
+                      <wp:wrapNone/>
+                      <wp:docPr id="1146875027" name="Flowchart: Sort 1"/>
+                      <wp:cNvGraphicFramePr/>
+                      <a:graphic xmlns:a="http://schemas.openxmlformats.org/drawingml/2006/main">
+                        <a:graphicData uri="http://schemas.microsoft.com/office/word/2010/wordprocessingShape">
+                          <wps:wsp>
+                            <wps:cNvSpPr/>
+                            <wps:spPr>
+                              <a:xfrm>
+                                <a:off x="0" y="0"/>
+                                <a:ext cx="128270" cy="194945"/>
+                              </a:xfrm>
+                              <a:prstGeom prst="flowChartSort">
+                                <a:avLst/>
+                              </a:prstGeom>
+                              <a:solidFill>
+                                <a:srgbClr val="FFFF00"/>
+                              </a:solidFill>
+                              <a:ln>
+                                <a:noFill/>
+                              </a:ln>
+                            </wps:spPr>
+                            <wps:style>
+                              <a:lnRef idx="2">
+                                <a:schemeClr val="accent1">
+                                  <a:shade val="15000"/>
+                                </a:schemeClr>
+                              </a:lnRef>
+                              <a:fillRef idx="1">
+                                <a:schemeClr val="accent1"/>
+                              </a:fillRef>
+                              <a:effectRef idx="0">
+                                <a:schemeClr val="accent1"/>
+                              </a:effectRef>
+                              <a:fontRef idx="minor">
+                                <a:schemeClr val="lt1"/>
+                              </a:fontRef>
+                            </wps:style>
+                            <wps:bodyPr rot="0" spcFirstLastPara="0" vertOverflow="overflow" horzOverflow="overflow" vert="horz" wrap="square" lIns="91440" tIns="45720" rIns="91440" bIns="45720" numCol="1" spcCol="0" rtlCol="0" fromWordArt="0" anchor="ctr" anchorCtr="0" forceAA="0" compatLnSpc="1">
+                              <a:prstTxWarp prst="textNoShape">
+                                <a:avLst/>
+                              </a:prstTxWarp>
+                              <a:noAutofit/>
+                            </wps:bodyPr>
+                          </wps:wsp>
+                        </a:graphicData>
+                      </a:graphic>
+                      <wp14:sizeRelH relativeFrom="margin">
+                        <wp14:pctWidth>0</wp14:pctWidth>
+                      </wp14:sizeRelH>
+                      <wp14:sizeRelV relativeFrom="margin">
+                        <wp14:pctHeight>0</wp14:pctHeight>
+                      </wp14:sizeRelV>
+                    </wp:anchor>
+                  </w:drawing>
+                </mc:Choice>
+                <mc:Fallback>
+                  <w:pict>
+                    <v:shapetype w14:anchorId="6B119D40" id="_x0000_t126" coordsize="21600,21600" o:spt="126" path="m10800,l,10800,10800,21600,21600,10800xem,10800nfl21600,10800e">
+                      <v:stroke joinstyle="miter"/>
+                      <v:path o:extrusionok="f" gradientshapeok="t" o:connecttype="rect" textboxrect="5400,5400,16200,16200"/>
+                    </v:shapetype>
+                    <v:shape id="Flowchart: Sort 1" o:spid="_x0000_s1026" type="#_x0000_t126" style="position:absolute;margin-left:-.85pt;margin-top:5.7pt;width:10.1pt;height:15.35pt;z-index:251663360;visibility:visible;mso-wrap-style:square;mso-width-percent:0;mso-height-percent:0;mso-wrap-distance-left:9pt;mso-wrap-distance-top:0;mso-wrap-distance-right:9pt;mso-wrap-distance-bottom:0;mso-position-horizontal:absolute;mso-position-horizontal-relative:text;mso-position-vertical:absolute;mso-position-vertical-relative:text;mso-width-percent:0;mso-height-percent:0;mso-width-relative:margin;mso-height-relative:margin;v-text-anchor:middle" o:gfxdata="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" fillcolor="yellow" stroked="f" strokeweight="1pt"/>
+                  </w:pict>
+                </mc:Fallback>
+              </mc:AlternateContent>
+            </w:r>
           </w:p>
         </w:tc>
         <w:tc>
@@ -4743,6 +4830,88 @@
                 <w:bCs/>
               </w:rPr>
             </w:pPr>
+            <w:r>
+              <w:rPr>
+                <w:b/>
+                <w:bCs/>
+                <w:noProof/>
+              </w:rPr>
+              <mc:AlternateContent>
+                <mc:Choice Requires="wps">
+                  <w:drawing>
+                    <wp:anchor distT="0" distB="0" distL="114300" distR="114300" simplePos="0" relativeHeight="251659264" behindDoc="0" locked="0" layoutInCell="1" allowOverlap="1" wp14:anchorId="4A0F51A1" wp14:editId="1C0651DE">
+                      <wp:simplePos x="0" y="0"/>
+                      <wp:positionH relativeFrom="column">
+                        <wp:posOffset>-8255</wp:posOffset>
+                      </wp:positionH>
+                      <wp:positionV relativeFrom="paragraph">
+                        <wp:posOffset>68580</wp:posOffset>
+                      </wp:positionV>
+                      <wp:extent cx="128270" cy="194945"/>
+                      <wp:effectExtent l="0" t="0" r="5080" b="0"/>
+                      <wp:wrapNone/>
+                      <wp:docPr id="44148253" name="Flowchart: Sort 1"/>
+                      <wp:cNvGraphicFramePr/>
+                      <a:graphic xmlns:a="http://schemas.openxmlformats.org/drawingml/2006/main">
+                        <a:graphicData uri="http://schemas.microsoft.com/office/word/2010/wordprocessingShape">
+                          <wps:wsp>
+                            <wps:cNvSpPr/>
+                            <wps:spPr>
+                              <a:xfrm>
+                                <a:off x="0" y="0"/>
+                                <a:ext cx="128270" cy="194945"/>
+                              </a:xfrm>
+                              <a:prstGeom prst="flowChartSort">
+                                <a:avLst/>
+                              </a:prstGeom>
+                              <a:solidFill>
+                                <a:srgbClr val="FFFF00"/>
+                              </a:solidFill>
+                              <a:ln>
+                                <a:noFill/>
+                              </a:ln>
+                            </wps:spPr>
+                            <wps:style>
+                              <a:lnRef idx="2">
+                                <a:schemeClr val="accent1">
+                                  <a:shade val="15000"/>
+                                </a:schemeClr>
+                              </a:lnRef>
+                              <a:fillRef idx="1">
+                                <a:schemeClr val="accent1"/>
+                              </a:fillRef>
+                              <a:effectRef idx="0">
+                                <a:schemeClr val="accent1"/>
+                              </a:effectRef>
+                              <a:fontRef idx="minor">
+                                <a:schemeClr val="lt1"/>
+                              </a:fontRef>
+                            </wps:style>
+                            <wps:bodyPr rot="0" spcFirstLastPara="0" vertOverflow="overflow" horzOverflow="overflow" vert="horz" wrap="square" lIns="91440" tIns="45720" rIns="91440" bIns="45720" numCol="1" spcCol="0" rtlCol="0" fromWordArt="0" anchor="ctr" anchorCtr="0" forceAA="0" compatLnSpc="1">
+                              <a:prstTxWarp prst="textNoShape">
+                                <a:avLst/>
+                              </a:prstTxWarp>
+                              <a:noAutofit/>
+                            </wps:bodyPr>
+                          </wps:wsp>
+                        </a:graphicData>
+                      </a:graphic>
+                      <wp14:sizeRelH relativeFrom="margin">
+                        <wp14:pctWidth>0</wp14:pctWidth>
+                      </wp14:sizeRelH>
+                      <wp14:sizeRelV relativeFrom="margin">
+                        <wp14:pctHeight>0</wp14:pctHeight>
+                      </wp14:sizeRelV>
+                    </wp:anchor>
+                  </w:drawing>
+                </mc:Choice>
+                <mc:Fallback>
+                  <w:pict>
+                    <v:shape w14:anchorId="0E14FFF6" id="Flowchart: Sort 1" o:spid="_x0000_s1026" type="#_x0000_t126" style="position:absolute;margin-left:-.65pt;margin-top:5.4pt;width:10.1pt;height:15.35pt;z-index:251659264;visibility:visible;mso-wrap-style:square;mso-width-percent:0;mso-height-percent:0;mso-wrap-distance-left:9pt;mso-wrap-distance-top:0;mso-wrap-distance-right:9pt;mso-wrap-distance-bottom:0;mso-position-horizontal:absolute;mso-position-horizontal-relative:text;mso-position-vertical:absolute;mso-position-vertical-relative:text;mso-width-percent:0;mso-height-percent:0;mso-width-relative:margin;mso-height-relative:margin;v-text-anchor:middle" o:gfxdata="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" fillcolor="yellow" stroked="f" strokeweight="1pt"/>
+                  </w:pict>
+                </mc:Fallback>
+              </mc:AlternateContent>
+            </w:r>
           </w:p>
         </w:tc>
         <w:tc>
@@ -5804,7 +5973,6 @@
                 <w:sz w:val="20"/>
                 <w:szCs w:val="20"/>
               </w:rPr>
-              <w:lastRenderedPageBreak/>
               <w:t>Matplotlib Programmierung</w:t>
             </w:r>
           </w:p>
@@ -6567,6 +6735,88 @@
                 <w:bCs/>
               </w:rPr>
             </w:pPr>
+            <w:r>
+              <w:rPr>
+                <w:b/>
+                <w:bCs/>
+                <w:noProof/>
+              </w:rPr>
+              <mc:AlternateContent>
+                <mc:Choice Requires="wps">
+                  <w:drawing>
+                    <wp:anchor distT="0" distB="0" distL="114300" distR="114300" simplePos="0" relativeHeight="251665408" behindDoc="0" locked="0" layoutInCell="1" allowOverlap="1" wp14:anchorId="338717B7" wp14:editId="40F2FB17">
+                      <wp:simplePos x="0" y="0"/>
+                      <wp:positionH relativeFrom="column">
+                        <wp:posOffset>-13970</wp:posOffset>
+                      </wp:positionH>
+                      <wp:positionV relativeFrom="paragraph">
+                        <wp:posOffset>66675</wp:posOffset>
+                      </wp:positionV>
+                      <wp:extent cx="128270" cy="194945"/>
+                      <wp:effectExtent l="0" t="0" r="5080" b="0"/>
+                      <wp:wrapNone/>
+                      <wp:docPr id="2061665516" name="Flowchart: Sort 1"/>
+                      <wp:cNvGraphicFramePr/>
+                      <a:graphic xmlns:a="http://schemas.openxmlformats.org/drawingml/2006/main">
+                        <a:graphicData uri="http://schemas.microsoft.com/office/word/2010/wordprocessingShape">
+                          <wps:wsp>
+                            <wps:cNvSpPr/>
+                            <wps:spPr>
+                              <a:xfrm>
+                                <a:off x="0" y="0"/>
+                                <a:ext cx="128270" cy="194945"/>
+                              </a:xfrm>
+                              <a:prstGeom prst="flowChartSort">
+                                <a:avLst/>
+                              </a:prstGeom>
+                              <a:solidFill>
+                                <a:srgbClr val="FFFF00"/>
+                              </a:solidFill>
+                              <a:ln>
+                                <a:noFill/>
+                              </a:ln>
+                            </wps:spPr>
+                            <wps:style>
+                              <a:lnRef idx="2">
+                                <a:schemeClr val="accent1">
+                                  <a:shade val="15000"/>
+                                </a:schemeClr>
+                              </a:lnRef>
+                              <a:fillRef idx="1">
+                                <a:schemeClr val="accent1"/>
+                              </a:fillRef>
+                              <a:effectRef idx="0">
+                                <a:schemeClr val="accent1"/>
+                              </a:effectRef>
+                              <a:fontRef idx="minor">
+                                <a:schemeClr val="lt1"/>
+                              </a:fontRef>
+                            </wps:style>
+                            <wps:bodyPr rot="0" spcFirstLastPara="0" vertOverflow="overflow" horzOverflow="overflow" vert="horz" wrap="square" lIns="91440" tIns="45720" rIns="91440" bIns="45720" numCol="1" spcCol="0" rtlCol="0" fromWordArt="0" anchor="ctr" anchorCtr="0" forceAA="0" compatLnSpc="1">
+                              <a:prstTxWarp prst="textNoShape">
+                                <a:avLst/>
+                              </a:prstTxWarp>
+                              <a:noAutofit/>
+                            </wps:bodyPr>
+                          </wps:wsp>
+                        </a:graphicData>
+                      </a:graphic>
+                      <wp14:sizeRelH relativeFrom="margin">
+                        <wp14:pctWidth>0</wp14:pctWidth>
+                      </wp14:sizeRelH>
+                      <wp14:sizeRelV relativeFrom="margin">
+                        <wp14:pctHeight>0</wp14:pctHeight>
+                      </wp14:sizeRelV>
+                    </wp:anchor>
+                  </w:drawing>
+                </mc:Choice>
+                <mc:Fallback>
+                  <w:pict>
+                    <v:shape w14:anchorId="6C24AAD7" id="Flowchart: Sort 1" o:spid="_x0000_s1026" type="#_x0000_t126" style="position:absolute;margin-left:-1.1pt;margin-top:5.25pt;width:10.1pt;height:15.35pt;z-index:251665408;visibility:visible;mso-wrap-style:square;mso-width-percent:0;mso-height-percent:0;mso-wrap-distance-left:9pt;mso-wrap-distance-top:0;mso-wrap-distance-right:9pt;mso-wrap-distance-bottom:0;mso-position-horizontal:absolute;mso-position-horizontal-relative:text;mso-position-vertical:absolute;mso-position-vertical-relative:text;mso-width-percent:0;mso-height-percent:0;mso-width-relative:margin;mso-height-relative:margin;v-text-anchor:middle" o:gfxdata="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" fillcolor="yellow" stroked="f" strokeweight="1pt"/>
+                  </w:pict>
+                </mc:Fallback>
+              </mc:AlternateContent>
+            </w:r>
           </w:p>
         </w:tc>
         <w:tc>
@@ -7712,6 +7962,88 @@
                 <w:bCs/>
               </w:rPr>
             </w:pPr>
+            <w:r>
+              <w:rPr>
+                <w:b/>
+                <w:bCs/>
+                <w:noProof/>
+              </w:rPr>
+              <mc:AlternateContent>
+                <mc:Choice Requires="wps">
+                  <w:drawing>
+                    <wp:anchor distT="0" distB="0" distL="114300" distR="114300" simplePos="0" relativeHeight="251667456" behindDoc="0" locked="0" layoutInCell="1" allowOverlap="1" wp14:anchorId="1725CF1C" wp14:editId="09A2AC25">
+                      <wp:simplePos x="0" y="0"/>
+                      <wp:positionH relativeFrom="column">
+                        <wp:posOffset>-19050</wp:posOffset>
+                      </wp:positionH>
+                      <wp:positionV relativeFrom="paragraph">
+                        <wp:posOffset>61595</wp:posOffset>
+                      </wp:positionV>
+                      <wp:extent cx="128270" cy="194945"/>
+                      <wp:effectExtent l="0" t="0" r="5080" b="0"/>
+                      <wp:wrapNone/>
+                      <wp:docPr id="767291876" name="Flowchart: Sort 1"/>
+                      <wp:cNvGraphicFramePr/>
+                      <a:graphic xmlns:a="http://schemas.openxmlformats.org/drawingml/2006/main">
+                        <a:graphicData uri="http://schemas.microsoft.com/office/word/2010/wordprocessingShape">
+                          <wps:wsp>
+                            <wps:cNvSpPr/>
+                            <wps:spPr>
+                              <a:xfrm>
+                                <a:off x="0" y="0"/>
+                                <a:ext cx="128270" cy="194945"/>
+                              </a:xfrm>
+                              <a:prstGeom prst="flowChartSort">
+                                <a:avLst/>
+                              </a:prstGeom>
+                              <a:solidFill>
+                                <a:srgbClr val="FFFF00"/>
+                              </a:solidFill>
+                              <a:ln>
+                                <a:noFill/>
+                              </a:ln>
+                            </wps:spPr>
+                            <wps:style>
+                              <a:lnRef idx="2">
+                                <a:schemeClr val="accent1">
+                                  <a:shade val="15000"/>
+                                </a:schemeClr>
+                              </a:lnRef>
+                              <a:fillRef idx="1">
+                                <a:schemeClr val="accent1"/>
+                              </a:fillRef>
+                              <a:effectRef idx="0">
+                                <a:schemeClr val="accent1"/>
+                              </a:effectRef>
+                              <a:fontRef idx="minor">
+                                <a:schemeClr val="lt1"/>
+                              </a:fontRef>
+                            </wps:style>
+                            <wps:bodyPr rot="0" spcFirstLastPara="0" vertOverflow="overflow" horzOverflow="overflow" vert="horz" wrap="square" lIns="91440" tIns="45720" rIns="91440" bIns="45720" numCol="1" spcCol="0" rtlCol="0" fromWordArt="0" anchor="ctr" anchorCtr="0" forceAA="0" compatLnSpc="1">
+                              <a:prstTxWarp prst="textNoShape">
+                                <a:avLst/>
+                              </a:prstTxWarp>
+                              <a:noAutofit/>
+                            </wps:bodyPr>
+                          </wps:wsp>
+                        </a:graphicData>
+                      </a:graphic>
+                      <wp14:sizeRelH relativeFrom="margin">
+                        <wp14:pctWidth>0</wp14:pctWidth>
+                      </wp14:sizeRelH>
+                      <wp14:sizeRelV relativeFrom="margin">
+                        <wp14:pctHeight>0</wp14:pctHeight>
+                      </wp14:sizeRelV>
+                    </wp:anchor>
+                  </w:drawing>
+                </mc:Choice>
+                <mc:Fallback>
+                  <w:pict>
+                    <v:shape w14:anchorId="05AE67F3" id="Flowchart: Sort 1" o:spid="_x0000_s1026" type="#_x0000_t126" style="position:absolute;margin-left:-1.5pt;margin-top:4.85pt;width:10.1pt;height:15.35pt;z-index:251667456;visibility:visible;mso-wrap-style:square;mso-width-percent:0;mso-height-percent:0;mso-wrap-distance-left:9pt;mso-wrap-distance-top:0;mso-wrap-distance-right:9pt;mso-wrap-distance-bottom:0;mso-position-horizontal:absolute;mso-position-horizontal-relative:text;mso-position-vertical:absolute;mso-position-vertical-relative:text;mso-width-percent:0;mso-height-percent:0;mso-width-relative:margin;mso-height-relative:margin;v-text-anchor:middle" o:gfxdata="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" fillcolor="yellow" stroked="f" strokeweight="1pt"/>
+                  </w:pict>
+                </mc:Fallback>
+              </mc:AlternateContent>
+            </w:r>
           </w:p>
         </w:tc>
         <w:tc>
@@ -8918,6 +9250,88 @@
                 <w:bCs/>
               </w:rPr>
             </w:pPr>
+            <w:r>
+              <w:rPr>
+                <w:b/>
+                <w:bCs/>
+                <w:noProof/>
+              </w:rPr>
+              <mc:AlternateContent>
+                <mc:Choice Requires="wps">
+                  <w:drawing>
+                    <wp:anchor distT="0" distB="0" distL="114300" distR="114300" simplePos="0" relativeHeight="251669504" behindDoc="0" locked="0" layoutInCell="1" allowOverlap="1" wp14:anchorId="50FFCE64" wp14:editId="0185AD7B">
+                      <wp:simplePos x="0" y="0"/>
+                      <wp:positionH relativeFrom="column">
+                        <wp:posOffset>-9525</wp:posOffset>
+                      </wp:positionH>
+                      <wp:positionV relativeFrom="paragraph">
+                        <wp:posOffset>66040</wp:posOffset>
+                      </wp:positionV>
+                      <wp:extent cx="128270" cy="194945"/>
+                      <wp:effectExtent l="0" t="0" r="5080" b="0"/>
+                      <wp:wrapNone/>
+                      <wp:docPr id="2038436001" name="Flowchart: Sort 1"/>
+                      <wp:cNvGraphicFramePr/>
+                      <a:graphic xmlns:a="http://schemas.openxmlformats.org/drawingml/2006/main">
+                        <a:graphicData uri="http://schemas.microsoft.com/office/word/2010/wordprocessingShape">
+                          <wps:wsp>
+                            <wps:cNvSpPr/>
+                            <wps:spPr>
+                              <a:xfrm>
+                                <a:off x="0" y="0"/>
+                                <a:ext cx="128270" cy="194945"/>
+                              </a:xfrm>
+                              <a:prstGeom prst="flowChartSort">
+                                <a:avLst/>
+                              </a:prstGeom>
+                              <a:solidFill>
+                                <a:srgbClr val="FFFF00"/>
+                              </a:solidFill>
+                              <a:ln>
+                                <a:noFill/>
+                              </a:ln>
+                            </wps:spPr>
+                            <wps:style>
+                              <a:lnRef idx="2">
+                                <a:schemeClr val="accent1">
+                                  <a:shade val="15000"/>
+                                </a:schemeClr>
+                              </a:lnRef>
+                              <a:fillRef idx="1">
+                                <a:schemeClr val="accent1"/>
+                              </a:fillRef>
+                              <a:effectRef idx="0">
+                                <a:schemeClr val="accent1"/>
+                              </a:effectRef>
+                              <a:fontRef idx="minor">
+                                <a:schemeClr val="lt1"/>
+                              </a:fontRef>
+                            </wps:style>
+                            <wps:bodyPr rot="0" spcFirstLastPara="0" vertOverflow="overflow" horzOverflow="overflow" vert="horz" wrap="square" lIns="91440" tIns="45720" rIns="91440" bIns="45720" numCol="1" spcCol="0" rtlCol="0" fromWordArt="0" anchor="ctr" anchorCtr="0" forceAA="0" compatLnSpc="1">
+                              <a:prstTxWarp prst="textNoShape">
+                                <a:avLst/>
+                              </a:prstTxWarp>
+                              <a:noAutofit/>
+                            </wps:bodyPr>
+                          </wps:wsp>
+                        </a:graphicData>
+                      </a:graphic>
+                      <wp14:sizeRelH relativeFrom="margin">
+                        <wp14:pctWidth>0</wp14:pctWidth>
+                      </wp14:sizeRelH>
+                      <wp14:sizeRelV relativeFrom="margin">
+                        <wp14:pctHeight>0</wp14:pctHeight>
+                      </wp14:sizeRelV>
+                    </wp:anchor>
+                  </w:drawing>
+                </mc:Choice>
+                <mc:Fallback>
+                  <w:pict>
+                    <v:shape w14:anchorId="4E76DE76" id="Flowchart: Sort 1" o:spid="_x0000_s1026" type="#_x0000_t126" style="position:absolute;margin-left:-.75pt;margin-top:5.2pt;width:10.1pt;height:15.35pt;z-index:251669504;visibility:visible;mso-wrap-style:square;mso-width-percent:0;mso-height-percent:0;mso-wrap-distance-left:9pt;mso-wrap-distance-top:0;mso-wrap-distance-right:9pt;mso-wrap-distance-bottom:0;mso-position-horizontal:absolute;mso-position-horizontal-relative:text;mso-position-vertical:absolute;mso-position-vertical-relative:text;mso-width-percent:0;mso-height-percent:0;mso-width-relative:margin;mso-height-relative:margin;v-text-anchor:middle" o:gfxdata="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" fillcolor="yellow" stroked="f" strokeweight="1pt"/>
+                  </w:pict>
+                </mc:Fallback>
+              </mc:AlternateContent>
+            </w:r>
           </w:p>
         </w:tc>
         <w:tc>
@@ -9025,6 +9439,173 @@
         </w:tc>
       </w:tr>
     </w:tbl>
+    <w:p>
+      <w:pPr>
+        <w:pStyle w:val="ListParagraph"/>
+        <w:spacing w:before="240"/>
+        <w:ind w:left="142"/>
+        <w:rPr>
+          <w:b/>
+          <w:bCs/>
+        </w:rPr>
+      </w:pPr>
+      <w:r>
+        <w:rPr>
+          <w:b/>
+          <w:bCs/>
+          <w:noProof/>
+        </w:rPr>
+        <mc:AlternateContent>
+          <mc:Choice Requires="wps">
+            <w:drawing>
+              <wp:anchor distT="0" distB="0" distL="114300" distR="114300" simplePos="0" relativeHeight="251671552" behindDoc="0" locked="0" layoutInCell="1" allowOverlap="1" wp14:anchorId="27343470" wp14:editId="0C81258D">
+                <wp:simplePos x="0" y="0"/>
+                <wp:positionH relativeFrom="margin">
+                  <wp:align>left</wp:align>
+                </wp:positionH>
+                <wp:positionV relativeFrom="paragraph">
+                  <wp:posOffset>113665</wp:posOffset>
+                </wp:positionV>
+                <wp:extent cx="128270" cy="194945"/>
+                <wp:effectExtent l="0" t="0" r="5080" b="0"/>
+                <wp:wrapNone/>
+                <wp:docPr id="1704708424" name="Flowchart: Sort 1"/>
+                <wp:cNvGraphicFramePr/>
+                <a:graphic xmlns:a="http://schemas.openxmlformats.org/drawingml/2006/main">
+                  <a:graphicData uri="http://schemas.microsoft.com/office/word/2010/wordprocessingShape">
+                    <wps:wsp>
+                      <wps:cNvSpPr/>
+                      <wps:spPr>
+                        <a:xfrm>
+                          <a:off x="0" y="0"/>
+                          <a:ext cx="128270" cy="194945"/>
+                        </a:xfrm>
+                        <a:prstGeom prst="flowChartSort">
+                          <a:avLst/>
+                        </a:prstGeom>
+                        <a:solidFill>
+                          <a:srgbClr val="FFFF00"/>
+                        </a:solidFill>
+                        <a:ln>
+                          <a:noFill/>
+                        </a:ln>
+                      </wps:spPr>
+                      <wps:style>
+                        <a:lnRef idx="2">
+                          <a:schemeClr val="accent1">
+                            <a:shade val="15000"/>
+                          </a:schemeClr>
+                        </a:lnRef>
+                        <a:fillRef idx="1">
+                          <a:schemeClr val="accent1"/>
+                        </a:fillRef>
+                        <a:effectRef idx="0">
+                          <a:schemeClr val="accent1"/>
+                        </a:effectRef>
+                        <a:fontRef idx="minor">
+                          <a:schemeClr val="lt1"/>
+                        </a:fontRef>
+                      </wps:style>
+                      <wps:bodyPr rot="0" spcFirstLastPara="0" vertOverflow="overflow" horzOverflow="overflow" vert="horz" wrap="square" lIns="91440" tIns="45720" rIns="91440" bIns="45720" numCol="1" spcCol="0" rtlCol="0" fromWordArt="0" anchor="ctr" anchorCtr="0" forceAA="0" compatLnSpc="1">
+                        <a:prstTxWarp prst="textNoShape">
+                          <a:avLst/>
+                        </a:prstTxWarp>
+                        <a:noAutofit/>
+                      </wps:bodyPr>
+                    </wps:wsp>
+                  </a:graphicData>
+                </a:graphic>
+                <wp14:sizeRelH relativeFrom="margin">
+                  <wp14:pctWidth>0</wp14:pctWidth>
+                </wp14:sizeRelH>
+                <wp14:sizeRelV relativeFrom="margin">
+                  <wp14:pctHeight>0</wp14:pctHeight>
+                </wp14:sizeRelV>
+              </wp:anchor>
+            </w:drawing>
+          </mc:Choice>
+          <mc:Fallback>
+            <w:pict>
+              <v:shape w14:anchorId="577432EB" id="Flowchart: Sort 1" o:spid="_x0000_s1026" type="#_x0000_t126" style="position:absolute;margin-left:0;margin-top:8.95pt;width:10.1pt;height:15.35pt;z-index:251671552;visibility:visible;mso-wrap-style:square;mso-width-percent:0;mso-height-percent:0;mso-wrap-distance-left:9pt;mso-wrap-distance-top:0;mso-wrap-distance-right:9pt;mso-wrap-distance-bottom:0;mso-position-horizontal:left;mso-position-horizontal-relative:margin;mso-position-vertical:absolute;mso-position-vertical-relative:text;mso-width-percent:0;mso-height-percent:0;mso-width-relative:margin;mso-height-relative:margin;v-text-anchor:middle" o:gfxdata="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" fillcolor="yellow" stroked="f" strokeweight="1pt">
+                <w10:wrap anchorx="margin"/>
+              </v:shape>
+            </w:pict>
+          </mc:Fallback>
+        </mc:AlternateContent>
+      </w:r>
+      <w:r>
+        <w:rPr>
+          <w:b/>
+          <w:bCs/>
+        </w:rPr>
+        <w:t xml:space="preserve">   … Meilensteine</w:t>
+      </w:r>
+    </w:p>
+    <w:p>
+      <w:pPr>
+        <w:pStyle w:val="ListParagraph"/>
+        <w:numPr>
+          <w:ilvl w:val="0"/>
+          <w:numId w:val="8"/>
+        </w:numPr>
+        <w:spacing w:before="240"/>
+      </w:pPr>
+      <w:r>
+        <w:t>Abschluss der Proben</w:t>
+      </w:r>
+    </w:p>
+    <w:p>
+      <w:pPr>
+        <w:pStyle w:val="ListParagraph"/>
+        <w:numPr>
+          <w:ilvl w:val="0"/>
+          <w:numId w:val="8"/>
+        </w:numPr>
+        <w:spacing w:before="240"/>
+      </w:pPr>
+      <w:r>
+        <w:t>Abschluss der Planung</w:t>
+      </w:r>
+    </w:p>
+    <w:p>
+      <w:pPr>
+        <w:pStyle w:val="ListParagraph"/>
+        <w:numPr>
+          <w:ilvl w:val="0"/>
+          <w:numId w:val="8"/>
+        </w:numPr>
+        <w:spacing w:before="240"/>
+      </w:pPr>
+      <w:r>
+        <w:t>Abschluss der Implementierung</w:t>
+      </w:r>
+    </w:p>
+    <w:p>
+      <w:pPr>
+        <w:pStyle w:val="ListParagraph"/>
+        <w:numPr>
+          <w:ilvl w:val="0"/>
+          <w:numId w:val="8"/>
+        </w:numPr>
+        <w:spacing w:before="240"/>
+      </w:pPr>
+      <w:r>
+        <w:t>Abschluss der Tests und Kontrollen</w:t>
+      </w:r>
+    </w:p>
+    <w:p>
+      <w:pPr>
+        <w:pStyle w:val="ListParagraph"/>
+        <w:numPr>
+          <w:ilvl w:val="0"/>
+          <w:numId w:val="8"/>
+        </w:numPr>
+        <w:spacing w:before="240"/>
+      </w:pPr>
+      <w:r>
+        <w:t>Finale Abgabe</w:t>
+      </w:r>
+    </w:p>
     <w:p>
       <w:pPr>
         <w:pStyle w:val="ListParagraph"/>
@@ -9262,7 +9843,6 @@
           <w:b/>
           <w:bCs/>
         </w:rPr>
-        <w:lastRenderedPageBreak/>
         <w:t>Risikomanagement</w:t>
       </w:r>
     </w:p>
@@ -9271,6 +9851,19 @@
         <w:pStyle w:val="ListParagraph"/>
         <w:numPr>
           <w:ilvl w:val="1"/>
+          <w:numId w:val="1"/>
+        </w:numPr>
+        <w:spacing w:before="240"/>
+      </w:pPr>
+      <w:r>
+        <w:t>Interne Risiken</w:t>
+      </w:r>
+    </w:p>
+    <w:p>
+      <w:pPr>
+        <w:pStyle w:val="ListParagraph"/>
+        <w:numPr>
+          <w:ilvl w:val="2"/>
           <w:numId w:val="1"/>
         </w:numPr>
         <w:spacing w:before="240"/>
@@ -9286,7 +9879,7 @@
       <w:pPr>
         <w:pStyle w:val="ListParagraph"/>
         <w:numPr>
-          <w:ilvl w:val="1"/>
+          <w:ilvl w:val="2"/>
           <w:numId w:val="1"/>
         </w:numPr>
         <w:spacing w:before="240"/>
@@ -9294,12 +9887,15 @@
       <w:r>
         <w:t>Speicherverlust -&gt; Cloud-Speicher / GitHub-Repo</w:t>
       </w:r>
+      <w:r>
+        <w:tab/>
+      </w:r>
     </w:p>
     <w:p>
       <w:pPr>
         <w:pStyle w:val="ListParagraph"/>
         <w:numPr>
-          <w:ilvl w:val="1"/>
+          <w:ilvl w:val="2"/>
           <w:numId w:val="1"/>
         </w:numPr>
         <w:spacing w:before="240"/>
@@ -9312,7 +9908,7 @@
       <w:pPr>
         <w:pStyle w:val="ListParagraph"/>
         <w:numPr>
-          <w:ilvl w:val="1"/>
+          <w:ilvl w:val="2"/>
           <w:numId w:val="1"/>
         </w:numPr>
         <w:spacing w:before="240"/>
@@ -9331,6 +9927,58 @@
       <w:pPr>
         <w:pStyle w:val="ListParagraph"/>
         <w:numPr>
+          <w:ilvl w:val="1"/>
+          <w:numId w:val="1"/>
+        </w:numPr>
+        <w:spacing w:before="240"/>
+      </w:pPr>
+      <w:r>
+        <w:t>Externe Risiken</w:t>
+      </w:r>
+    </w:p>
+    <w:p>
+      <w:pPr>
+        <w:pStyle w:val="ListParagraph"/>
+        <w:numPr>
+          <w:ilvl w:val="2"/>
+          <w:numId w:val="1"/>
+        </w:numPr>
+        <w:spacing w:before="240"/>
+      </w:pPr>
+      <w:r>
+        <w:t>Blackout in Österreich -&gt; Zeitverlust</w:t>
+      </w:r>
+    </w:p>
+    <w:p>
+      <w:pPr>
+        <w:pStyle w:val="ListParagraph"/>
+        <w:numPr>
+          <w:ilvl w:val="2"/>
+          <w:numId w:val="1"/>
+        </w:numPr>
+        <w:spacing w:before="240"/>
+      </w:pPr>
+      <w:r>
+        <w:t>Software Ausfälle -&gt; Wechsel auf andere Software</w:t>
+      </w:r>
+    </w:p>
+    <w:p>
+      <w:pPr>
+        <w:pStyle w:val="ListParagraph"/>
+        <w:numPr>
+          <w:ilvl w:val="2"/>
+          <w:numId w:val="1"/>
+        </w:numPr>
+        <w:spacing w:before="240"/>
+      </w:pPr>
+      <w:r>
+        <w:t>Umweltkatastrophen -&gt; Ausfall von Arbeit im Gesamten</w:t>
+      </w:r>
+    </w:p>
+    <w:p>
+      <w:pPr>
+        <w:pStyle w:val="ListParagraph"/>
+        <w:numPr>
           <w:ilvl w:val="0"/>
           <w:numId w:val="1"/>
         </w:numPr>
@@ -9345,6 +9993,7 @@
           <w:b/>
           <w:bCs/>
         </w:rPr>
+        <w:lastRenderedPageBreak/>
         <w:t>Veröffentlichungsprüfung</w:t>
       </w:r>
     </w:p>
@@ -9962,6 +10611,186 @@
     </w:lvl>
   </w:abstractNum>
   <w:abstractNum w:abstractNumId="4" w15:restartNumberingAfterBreak="0">
+    <w:nsid w:val="4C83014E"/>
+    <w:multiLevelType w:val="hybridMultilevel"/>
+    <w:tmpl w:val="6C30E76A"/>
+    <w:lvl w:ilvl="0" w:tplc="6D1EAFC0">
+      <w:start w:val="1"/>
+      <w:numFmt w:val="decimal"/>
+      <w:lvlText w:val="%1."/>
+      <w:lvlJc w:val="left"/>
+      <w:pPr>
+        <w:ind w:left="1776" w:hanging="360"/>
+      </w:pPr>
+      <w:rPr>
+        <w:b/>
+        <w:bCs/>
+      </w:rPr>
+    </w:lvl>
+    <w:lvl w:ilvl="1" w:tplc="0C070019" w:tentative="1">
+      <w:start w:val="1"/>
+      <w:numFmt w:val="lowerLetter"/>
+      <w:lvlText w:val="%2."/>
+      <w:lvlJc w:val="left"/>
+      <w:pPr>
+        <w:ind w:left="2714" w:hanging="360"/>
+      </w:pPr>
+    </w:lvl>
+    <w:lvl w:ilvl="2" w:tplc="0C07001B" w:tentative="1">
+      <w:start w:val="1"/>
+      <w:numFmt w:val="lowerRoman"/>
+      <w:lvlText w:val="%3."/>
+      <w:lvlJc w:val="right"/>
+      <w:pPr>
+        <w:ind w:left="3434" w:hanging="180"/>
+      </w:pPr>
+    </w:lvl>
+    <w:lvl w:ilvl="3" w:tplc="0C07000F" w:tentative="1">
+      <w:start w:val="1"/>
+      <w:numFmt w:val="decimal"/>
+      <w:lvlText w:val="%4."/>
+      <w:lvlJc w:val="left"/>
+      <w:pPr>
+        <w:ind w:left="4154" w:hanging="360"/>
+      </w:pPr>
+    </w:lvl>
+    <w:lvl w:ilvl="4" w:tplc="0C070019" w:tentative="1">
+      <w:start w:val="1"/>
+      <w:numFmt w:val="lowerLetter"/>
+      <w:lvlText w:val="%5."/>
+      <w:lvlJc w:val="left"/>
+      <w:pPr>
+        <w:ind w:left="4874" w:hanging="360"/>
+      </w:pPr>
+    </w:lvl>
+    <w:lvl w:ilvl="5" w:tplc="0C07001B" w:tentative="1">
+      <w:start w:val="1"/>
+      <w:numFmt w:val="lowerRoman"/>
+      <w:lvlText w:val="%6."/>
+      <w:lvlJc w:val="right"/>
+      <w:pPr>
+        <w:ind w:left="5594" w:hanging="180"/>
+      </w:pPr>
+    </w:lvl>
+    <w:lvl w:ilvl="6" w:tplc="0C07000F" w:tentative="1">
+      <w:start w:val="1"/>
+      <w:numFmt w:val="decimal"/>
+      <w:lvlText w:val="%7."/>
+      <w:lvlJc w:val="left"/>
+      <w:pPr>
+        <w:ind w:left="6314" w:hanging="360"/>
+      </w:pPr>
+    </w:lvl>
+    <w:lvl w:ilvl="7" w:tplc="0C070019" w:tentative="1">
+      <w:start w:val="1"/>
+      <w:numFmt w:val="lowerLetter"/>
+      <w:lvlText w:val="%8."/>
+      <w:lvlJc w:val="left"/>
+      <w:pPr>
+        <w:ind w:left="7034" w:hanging="360"/>
+      </w:pPr>
+    </w:lvl>
+    <w:lvl w:ilvl="8" w:tplc="0C07001B" w:tentative="1">
+      <w:start w:val="1"/>
+      <w:numFmt w:val="lowerRoman"/>
+      <w:lvlText w:val="%9."/>
+      <w:lvlJc w:val="right"/>
+      <w:pPr>
+        <w:ind w:left="7754" w:hanging="180"/>
+      </w:pPr>
+    </w:lvl>
+  </w:abstractNum>
+  <w:abstractNum w:abstractNumId="5" w15:restartNumberingAfterBreak="0">
+    <w:nsid w:val="68CE0083"/>
+    <w:multiLevelType w:val="hybridMultilevel"/>
+    <w:tmpl w:val="3AB0C712"/>
+    <w:lvl w:ilvl="0" w:tplc="B04AB262">
+      <w:start w:val="1"/>
+      <w:numFmt w:val="decimal"/>
+      <w:lvlText w:val="%1."/>
+      <w:lvlJc w:val="left"/>
+      <w:pPr>
+        <w:ind w:left="644" w:hanging="360"/>
+      </w:pPr>
+      <w:rPr>
+        <w:b w:val="0"/>
+        <w:bCs w:val="0"/>
+      </w:rPr>
+    </w:lvl>
+    <w:lvl w:ilvl="1" w:tplc="0C070019" w:tentative="1">
+      <w:start w:val="1"/>
+      <w:numFmt w:val="lowerLetter"/>
+      <w:lvlText w:val="%2."/>
+      <w:lvlJc w:val="left"/>
+      <w:pPr>
+        <w:ind w:left="1582" w:hanging="360"/>
+      </w:pPr>
+    </w:lvl>
+    <w:lvl w:ilvl="2" w:tplc="0C07001B" w:tentative="1">
+      <w:start w:val="1"/>
+      <w:numFmt w:val="lowerRoman"/>
+      <w:lvlText w:val="%3."/>
+      <w:lvlJc w:val="right"/>
+      <w:pPr>
+        <w:ind w:left="2302" w:hanging="180"/>
+      </w:pPr>
+    </w:lvl>
+    <w:lvl w:ilvl="3" w:tplc="0C07000F" w:tentative="1">
+      <w:start w:val="1"/>
+      <w:numFmt w:val="decimal"/>
+      <w:lvlText w:val="%4."/>
+      <w:lvlJc w:val="left"/>
+      <w:pPr>
+        <w:ind w:left="3022" w:hanging="360"/>
+      </w:pPr>
+    </w:lvl>
+    <w:lvl w:ilvl="4" w:tplc="0C070019" w:tentative="1">
+      <w:start w:val="1"/>
+      <w:numFmt w:val="lowerLetter"/>
+      <w:lvlText w:val="%5."/>
+      <w:lvlJc w:val="left"/>
+      <w:pPr>
+        <w:ind w:left="3742" w:hanging="360"/>
+      </w:pPr>
+    </w:lvl>
+    <w:lvl w:ilvl="5" w:tplc="0C07001B" w:tentative="1">
+      <w:start w:val="1"/>
+      <w:numFmt w:val="lowerRoman"/>
+      <w:lvlText w:val="%6."/>
+      <w:lvlJc w:val="right"/>
+      <w:pPr>
+        <w:ind w:left="4462" w:hanging="180"/>
+      </w:pPr>
+    </w:lvl>
+    <w:lvl w:ilvl="6" w:tplc="0C07000F" w:tentative="1">
+      <w:start w:val="1"/>
+      <w:numFmt w:val="decimal"/>
+      <w:lvlText w:val="%7."/>
+      <w:lvlJc w:val="left"/>
+      <w:pPr>
+        <w:ind w:left="5182" w:hanging="360"/>
+      </w:pPr>
+    </w:lvl>
+    <w:lvl w:ilvl="7" w:tplc="0C070019" w:tentative="1">
+      <w:start w:val="1"/>
+      <w:numFmt w:val="lowerLetter"/>
+      <w:lvlText w:val="%8."/>
+      <w:lvlJc w:val="left"/>
+      <w:pPr>
+        <w:ind w:left="5902" w:hanging="360"/>
+      </w:pPr>
+    </w:lvl>
+    <w:lvl w:ilvl="8" w:tplc="0C07001B" w:tentative="1">
+      <w:start w:val="1"/>
+      <w:numFmt w:val="lowerRoman"/>
+      <w:lvlText w:val="%9."/>
+      <w:lvlJc w:val="right"/>
+      <w:pPr>
+        <w:ind w:left="6622" w:hanging="180"/>
+      </w:pPr>
+    </w:lvl>
+  </w:abstractNum>
+  <w:abstractNum w:abstractNumId="6" w15:restartNumberingAfterBreak="0">
     <w:nsid w:val="728104AE"/>
     <w:multiLevelType w:val="hybridMultilevel"/>
     <w:tmpl w:val="73DC232C"/>
@@ -10047,7 +10876,7 @@
       </w:pPr>
     </w:lvl>
   </w:abstractNum>
-  <w:abstractNum w:abstractNumId="5" w15:restartNumberingAfterBreak="0">
+  <w:abstractNum w:abstractNumId="7" w15:restartNumberingAfterBreak="0">
     <w:nsid w:val="7D8C47D6"/>
     <w:multiLevelType w:val="hybridMultilevel"/>
     <w:tmpl w:val="28824AAC"/>
@@ -10150,9 +10979,15 @@
     <w:abstractNumId w:val="0"/>
   </w:num>
   <w:num w:numId="5" w16cid:durableId="1517188466">
+    <w:abstractNumId w:val="6"/>
+  </w:num>
+  <w:num w:numId="6" w16cid:durableId="890270437">
+    <w:abstractNumId w:val="7"/>
+  </w:num>
+  <w:num w:numId="7" w16cid:durableId="1433357675">
     <w:abstractNumId w:val="4"/>
   </w:num>
-  <w:num w:numId="6" w16cid:durableId="890270437">
+  <w:num w:numId="8" w16cid:durableId="345251106">
     <w:abstractNumId w:val="5"/>
   </w:num>
 </w:numbering>

</xml_diff>